<commit_message>
work on tesina ITSC
</commit_message>
<xml_diff>
--- a/tesina_itcs/base.docx
+++ b/tesina_itcs/base.docx
@@ -668,7 +668,19 @@
           <w:rFonts w:cstheme="minorHAnsi"/>
         </w:rPr>
         <w:lastRenderedPageBreak/>
-        <w:t>passa basso è applicato alla lettura dell'angolo per smussare il rumore e aumentare la risoluzione.</w:t>
+        <w:t>passa basso è applicato alla lettura dell'angolo per smussare il rumore e</w:t>
+      </w:r>
+      <w:r>
+        <w:rPr>
+          <w:rFonts w:cstheme="minorHAnsi"/>
+        </w:rPr>
+        <w:t xml:space="preserve"> aumentare la risoluzione</w:t>
+      </w:r>
+      <w:r>
+        <w:rPr>
+          <w:rFonts w:cstheme="minorHAnsi"/>
+        </w:rPr>
+        <w:t>.</w:t>
       </w:r>
       <w:r>
         <w:rPr>
@@ -960,19 +972,7 @@
         <w:rPr>
           <w:rFonts w:cstheme="minorHAnsi"/>
         </w:rPr>
-        <w:t xml:space="preserve">numero di passi compiuti dal motore </w:t>
-      </w:r>
-      <w:r>
-        <w:rPr>
-          <w:rFonts w:cstheme="minorHAnsi"/>
-        </w:rPr>
-        <w:t>(in ipotesi di non perdita di passi</w:t>
-      </w:r>
-      <w:r>
-        <w:rPr>
-          <w:rFonts w:cstheme="minorHAnsi"/>
-        </w:rPr>
-        <w:t>).</w:t>
+        <w:t>numero di passi compiuti dal motore (in ipotesi di non perdita di passi).</w:t>
       </w:r>
     </w:p>
     <w:p>
@@ -1753,7 +1753,13 @@
         <w:rPr>
           <w:rFonts w:cstheme="minorHAnsi"/>
         </w:rPr>
-        <w:t>Nel loop() del controllore, la funzione processSerialCommands() viene chiamata ad ogni iterazione e si occupa di ricevere ed eseguire eventuali comandi testuali inviati alla scheda tramite seriale. Ecco una lista di comandi:</w:t>
+        <w:t xml:space="preserve">Nel loop() del controllore, la funzione processSerialCommands() viene chiamata ad ogni iterazione e si occupa di ricevere ed eseguire eventuali comandi testuali inviati alla scheda tramite seriale. </w:t>
+      </w:r>
+      <w:r>
+        <w:rPr>
+          <w:rFonts w:cstheme="minorHAnsi"/>
+        </w:rPr>
+        <w:t>Ecco alcuni dei comandi più utili per interfacciarsi con il pendolo:</w:t>
       </w:r>
     </w:p>
     <w:p>
@@ -1802,7 +1808,45 @@
         <w:rPr>
           <w:rFonts w:cstheme="minorHAnsi"/>
         </w:rPr>
-        <w:t xml:space="preserve">, è stato scelto di utilizzare due controllori PID, che agiscono parallelamente sull’ingresso u da imprimere al sistema. Il primo PID, a cui ci si riferirà come PID interno, è il PID di stabilizzazione vero e proprio. Esso reagisce direttamente sull’angolo del pendolo e tenta di portarlo a zero. I suoi gain sono calibrati in maniera molto aggressiva in modo da garantire sempre una risposta rapida e decisa. Tuttavia, avere un unico PID di controllo comporta </w:t>
+        <w:t>, è stato scelto di utilizzare due controllori PID, che agiscono parallelamente sull’ingresso u da imprimere al sistema.</w:t>
+      </w:r>
+    </w:p>
+    <w:p>
+      <w:pPr>
+        <w:rPr>
+          <w:rFonts w:cstheme="minorHAnsi"/>
+        </w:rPr>
+      </w:pPr>
+      <w:r>
+        <w:rPr>
+          <w:rFonts w:cstheme="minorHAnsi"/>
+        </w:rPr>
+        <w:t>DIAGRAMMA A BLOCCHI</w:t>
+      </w:r>
+    </w:p>
+    <w:p>
+      <w:pPr>
+        <w:rPr>
+          <w:rFonts w:cstheme="minorHAnsi"/>
+        </w:rPr>
+      </w:pPr>
+      <w:r>
+        <w:rPr>
+          <w:rFonts w:cstheme="minorHAnsi"/>
+        </w:rPr>
+        <w:t xml:space="preserve">Il primo PID, a cui ci si riferirà </w:t>
+      </w:r>
+      <w:r>
+        <w:rPr>
+          <w:rFonts w:cstheme="minorHAnsi"/>
+        </w:rPr>
+        <w:t>con il nome</w:t>
+      </w:r>
+      <w:r>
+        <w:rPr>
+          <w:rFonts w:cstheme="minorHAnsi"/>
+        </w:rPr>
+        <w:t xml:space="preserve"> PID interno, è il PID di stabilizzazione vero e proprio. Esso reagisce direttamente sull’angolo del pendolo e tenta di portarlo a zero. I suoi gain sono calibrati in maniera molto aggressiva in modo da garantire sempre una risposta rapida e decisa. Tuttavia, avere un unico PID di controllo comporta </w:t>
       </w:r>
       <w:r>
         <w:rPr>
@@ -1820,19 +1864,7 @@
         <w:rPr>
           <w:rFonts w:cstheme="minorHAnsi"/>
         </w:rPr>
-        <w:t>all’i</w:t>
-      </w:r>
-      <w:r>
-        <w:rPr>
-          <w:rFonts w:cstheme="minorHAnsi"/>
-        </w:rPr>
-        <w:t xml:space="preserve">nclinazione </w:t>
-      </w:r>
-      <w:r>
-        <w:rPr>
-          <w:rFonts w:cstheme="minorHAnsi"/>
-        </w:rPr>
-        <w:t xml:space="preserve">spostata </w:t>
+        <w:t xml:space="preserve">(raggiungere un angolo pari a zero) </w:t>
       </w:r>
       <w:r>
         <w:rPr>
@@ -1857,6 +1889,87 @@
           <w:rFonts w:cstheme="minorHAnsi"/>
         </w:rPr>
         <w:t>.</w:t>
+      </w:r>
+      <w:r>
+        <w:rPr>
+          <w:rFonts w:cstheme="minorHAnsi"/>
+        </w:rPr>
+        <w:t xml:space="preserve"> In secondo luogo, anche considerando il caso ideale in cui la misura dell’angolo non sia affetta da errori di offset costanti, un unico PID non garantisce che, effettuata la stabilizzazione, il carrello abbia velocità nulla. Questo perché l’ingresso al sistema u corrisponde esattamente l’accelerazione del carrello, e poiché la velocità è l’integrale dell’accelerazione nel tempo, non è garantito il fatto che </w:t>
+      </w:r>
+      <m:oMath>
+        <m:nary>
+          <m:naryPr>
+            <m:limLoc m:val="undOvr"/>
+            <m:subHide m:val="1"/>
+            <m:supHide m:val="1"/>
+            <m:ctrlPr>
+              <w:rPr>
+                <w:rFonts w:ascii="Cambria Math" w:hAnsi="Cambria Math" w:cstheme="minorHAnsi"/>
+                <w:i/>
+              </w:rPr>
+            </m:ctrlPr>
+          </m:naryPr>
+          <m:sub/>
+          <m:sup/>
+          <m:e>
+            <m:r>
+              <w:rPr>
+                <w:rFonts w:ascii="Cambria Math" w:hAnsi="Cambria Math" w:cstheme="minorHAnsi"/>
+              </w:rPr>
+              <m:t>u</m:t>
+            </m:r>
+            <m:d>
+              <m:dPr>
+                <m:ctrlPr>
+                  <w:rPr>
+                    <w:rFonts w:ascii="Cambria Math" w:hAnsi="Cambria Math" w:cstheme="minorHAnsi"/>
+                    <w:i/>
+                  </w:rPr>
+                </m:ctrlPr>
+              </m:dPr>
+              <m:e>
+                <m:r>
+                  <w:rPr>
+                    <w:rFonts w:ascii="Cambria Math" w:hAnsi="Cambria Math" w:cstheme="minorHAnsi"/>
+                  </w:rPr>
+                  <m:t>t</m:t>
+                </m:r>
+              </m:e>
+            </m:d>
+            <m:r>
+              <w:rPr>
+                <w:rFonts w:ascii="Cambria Math" w:hAnsi="Cambria Math" w:cstheme="minorHAnsi"/>
+              </w:rPr>
+              <m:t>dt=0</m:t>
+            </m:r>
+          </m:e>
+        </m:nary>
+      </m:oMath>
+      <w:r>
+        <w:rPr>
+          <w:rFonts w:cstheme="minorHAnsi"/>
+        </w:rPr>
+        <w:t xml:space="preserve"> </w:t>
+      </w:r>
+    </w:p>
+    <w:p>
+      <w:pPr>
+        <w:rPr>
+          <w:rFonts w:cstheme="minorHAnsi"/>
+        </w:rPr>
+      </w:pPr>
+      <w:r>
+        <w:rPr>
+          <w:rFonts w:cstheme="minorHAnsi"/>
+        </w:rPr>
+        <w:lastRenderedPageBreak/>
+        <w:t xml:space="preserve">E’ dunque necessario aggiungere un secondo controllore che reagisce sulla posizione del carrello, a cui ci si riferirà come PID esterno. In particolare, questo PID tenta di minimizzare la differenza fra la posizione attuale del carrello e una posizione di target, consentendo il piazzamento arbitrario del carrello. </w:t>
+      </w:r>
+      <w:r>
+        <w:rPr>
+          <w:rFonts w:cstheme="minorHAnsi"/>
+        </w:rPr>
+        <w:t xml:space="preserve">La stabilizzazione della posizione avviene in maniera molto più lenta rispetto alla stabilizzazione dell’angolo, e ciò   </w:t>
       </w:r>
     </w:p>
     <w:p>
@@ -2414,6 +2527,7 @@
   <w:style w:type="character" w:default="1" w:styleId="Carpredefinitoparagrafo">
     <w:name w:val="Default Paragraph Font"/>
     <w:uiPriority w:val="1"/>
+    <w:semiHidden/>
     <w:unhideWhenUsed/>
   </w:style>
   <w:style w:type="table" w:default="1" w:styleId="Tabellanormale">
@@ -2469,6 +2583,16 @@
     <w:rPr>
       <w:color w:val="605E5C"/>
       <w:shd w:val="clear" w:color="auto" w:fill="E1DFDD"/>
+    </w:rPr>
+  </w:style>
+  <w:style w:type="character" w:styleId="Testosegnaposto">
+    <w:name w:val="Placeholder Text"/>
+    <w:basedOn w:val="Carpredefinitoparagrafo"/>
+    <w:uiPriority w:val="99"/>
+    <w:semiHidden/>
+    <w:rsid w:val="00CE1F38"/>
+    <w:rPr>
+      <w:color w:val="666666"/>
     </w:rPr>
   </w:style>
 </w:styles>

</xml_diff>